<commit_message>
adiciona tentativa falha de fazer questão 4
</commit_message>
<xml_diff>
--- a/2018-1/Ingles/AD2 2018-1.docx
+++ b/2018-1/Ingles/AD2 2018-1.docx
@@ -18,7 +18,7 @@
       <w:r>
         <w:rPr/>
         <w:drawing>
-          <wp:inline distT="0" distB="0" distL="0" distR="6350">
+          <wp:inline distT="0" distB="0" distL="0" distR="0">
             <wp:extent cx="1645285" cy="457200"/>
             <wp:effectExtent l="0" t="0" r="0" b="0"/>
             <wp:docPr id="1" name="Picture 1" descr=""/>
@@ -243,6 +243,93 @@
           <w:kern w:val="2"/>
           <w:lang w:val="en-GB" w:eastAsia="en-US"/>
         </w:rPr>
+      </w:r>
+    </w:p>
+    <w:p>
+      <w:pPr>
+        <w:pStyle w:val="Normal"/>
+        <w:autoSpaceDE w:val="false"/>
+        <w:spacing w:lineRule="auto" w:line="360"/>
+        <w:rPr>
+          <w:rFonts w:ascii="DejaVu Sans" w:hAnsi="DejaVu Sans"/>
+          <w:b w:val="false"/>
+          <w:b w:val="false"/>
+          <w:bCs w:val="false"/>
+          <w:sz w:val="16"/>
+          <w:szCs w:val="16"/>
+        </w:rPr>
+      </w:pPr>
+      <w:r>
+        <w:rPr>
+          <w:rFonts w:ascii="DejaVu Sans" w:hAnsi="DejaVu Sans"/>
+          <w:b w:val="false"/>
+          <w:bCs w:val="false"/>
+          <w:sz w:val="16"/>
+          <w:szCs w:val="16"/>
+        </w:rPr>
+        <w:t>Nome Júlia Kastrup Bezerra</w:t>
+      </w:r>
+    </w:p>
+    <w:p>
+      <w:pPr>
+        <w:pStyle w:val="Normal"/>
+        <w:numPr>
+          <w:ilvl w:val="0"/>
+          <w:numId w:val="0"/>
+        </w:numPr>
+        <w:autoSpaceDE w:val="false"/>
+        <w:spacing w:lineRule="auto" w:line="360" w:beforeAutospacing="1" w:afterAutospacing="1"/>
+        <w:outlineLvl w:val="0"/>
+        <w:rPr>
+          <w:rFonts w:ascii="DejaVu Sans" w:hAnsi="DejaVu Sans" w:eastAsia="Times New Roman" w:cs="Times New Roman"/>
+          <w:b w:val="false"/>
+          <w:b w:val="false"/>
+          <w:bCs w:val="false"/>
+          <w:kern w:val="2"/>
+          <w:sz w:val="16"/>
+          <w:szCs w:val="16"/>
+          <w:lang w:val="en-GB" w:eastAsia="en-US"/>
+        </w:rPr>
+      </w:pPr>
+      <w:r>
+        <w:rPr>
+          <w:rFonts w:eastAsia="Times New Roman" w:cs="Times New Roman" w:ascii="DejaVu Sans" w:hAnsi="DejaVu Sans"/>
+          <w:b w:val="false"/>
+          <w:bCs w:val="false"/>
+          <w:kern w:val="2"/>
+          <w:sz w:val="16"/>
+          <w:szCs w:val="16"/>
+          <w:lang w:val="en-GB" w:eastAsia="en-US"/>
+        </w:rPr>
+        <w:t>Assinatura – Júlia Kastrup Bezerra – Pólo Niterói  Nº: 18113050537</w:t>
+      </w:r>
+    </w:p>
+    <w:p>
+      <w:pPr>
+        <w:pStyle w:val="Normal"/>
+        <w:numPr>
+          <w:ilvl w:val="0"/>
+          <w:numId w:val="0"/>
+        </w:numPr>
+        <w:spacing w:beforeAutospacing="1" w:afterAutospacing="1"/>
+        <w:outlineLvl w:val="0"/>
+        <w:rPr>
+          <w:rFonts w:ascii="Georgia" w:hAnsi="Georgia" w:eastAsia="Times New Roman" w:cs="Times New Roman"/>
+          <w:b/>
+          <w:b/>
+          <w:bCs/>
+          <w:kern w:val="2"/>
+          <w:lang w:val="en-GB" w:eastAsia="en-US"/>
+        </w:rPr>
+      </w:pPr>
+      <w:r>
+        <w:rPr>
+          <w:rFonts w:eastAsia="Times New Roman" w:cs="Times New Roman" w:ascii="Georgia" w:hAnsi="Georgia"/>
+          <w:b/>
+          <w:bCs/>
+          <w:kern w:val="2"/>
+          <w:lang w:val="en-GB" w:eastAsia="en-US"/>
+        </w:rPr>
         <w:t xml:space="preserve">LEIA O TEXTO E RESPONDA ÀS PERGUNTAS QUE O SEGUEM </w:t>
       </w:r>
     </w:p>
@@ -1691,15 +1778,7 @@
           <w:sz w:val="22"/>
           <w:szCs w:val="22"/>
         </w:rPr>
-        <w:t xml:space="preserve"> </w:t>
-      </w:r>
-      <w:r>
-        <w:rPr>
-          <w:rFonts w:cs="Times New Roman" w:ascii="Times New Roman" w:hAnsi="Times New Roman"/>
-          <w:sz w:val="22"/>
-          <w:szCs w:val="22"/>
-        </w:rPr>
-        <w:t xml:space="preserve">) oferecer dicas sobre como reconhecer notícias falsas. </w:t>
+        <w:t xml:space="preserve"> ) oferecer dicas sobre como reconhecer notícias falsas. </w:t>
       </w:r>
     </w:p>
     <w:p>
@@ -1866,15 +1945,7 @@
           <w:sz w:val="22"/>
           <w:szCs w:val="22"/>
         </w:rPr>
-        <w:t xml:space="preserve"> </w:t>
-      </w:r>
-      <w:r>
-        <w:rPr>
-          <w:rFonts w:cs="Times New Roman" w:ascii="Times New Roman" w:hAnsi="Times New Roman"/>
-          <w:sz w:val="22"/>
-          <w:szCs w:val="22"/>
-        </w:rPr>
-        <w:t xml:space="preserve">) é um especialista em </w:t>
+        <w:t xml:space="preserve"> ) é um especialista em </w:t>
       </w:r>
       <w:r>
         <w:rPr>
@@ -2672,16 +2743,7 @@
           <w:szCs w:val="22"/>
           <w:lang w:val="en-GB"/>
         </w:rPr>
-        <w:t>(</w:t>
-      </w:r>
-      <w:r>
-        <w:rPr>
-          <w:rFonts w:cs="Times New Roman" w:ascii="Times New Roman" w:hAnsi="Times New Roman"/>
-          <w:sz w:val="22"/>
-          <w:szCs w:val="22"/>
-          <w:lang w:val="en-GB"/>
-        </w:rPr>
-        <w:t xml:space="preserve"> </w:t>
+        <w:t xml:space="preserve">( </w:t>
       </w:r>
       <w:r>
         <w:rPr>
@@ -2811,10 +2873,10 @@
         <w:tblStyle w:val="TableGrid"/>
         <w:tblW w:w="8516" w:type="dxa"/>
         <w:jc w:val="left"/>
-        <w:tblInd w:w="0" w:type="dxa"/>
+        <w:tblInd w:w="-5" w:type="dxa"/>
         <w:tblCellMar>
           <w:top w:w="0" w:type="dxa"/>
-          <w:left w:w="108" w:type="dxa"/>
+          <w:left w:w="103" w:type="dxa"/>
           <w:bottom w:w="0" w:type="dxa"/>
           <w:right w:w="108" w:type="dxa"/>
         </w:tblCellMar>
@@ -2832,7 +2894,7 @@
             <w:tcBorders/>
             <w:shd w:fill="auto" w:val="clear"/>
             <w:tcMar>
-              <w:left w:w="108" w:type="dxa"/>
+              <w:left w:w="103" w:type="dxa"/>
             </w:tcMar>
           </w:tcPr>
           <w:p>
@@ -2864,7 +2926,7 @@
             <w:tcBorders/>
             <w:shd w:fill="auto" w:val="clear"/>
             <w:tcMar>
-              <w:left w:w="108" w:type="dxa"/>
+              <w:left w:w="103" w:type="dxa"/>
             </w:tcMar>
           </w:tcPr>
           <w:p>
@@ -2905,7 +2967,7 @@
             <w:tcBorders/>
             <w:shd w:fill="auto" w:val="clear"/>
             <w:tcMar>
-              <w:left w:w="108" w:type="dxa"/>
+              <w:left w:w="103" w:type="dxa"/>
             </w:tcMar>
           </w:tcPr>
           <w:p>
@@ -2934,7 +2996,7 @@
             <w:tcBorders/>
             <w:shd w:fill="auto" w:val="clear"/>
             <w:tcMar>
-              <w:left w:w="108" w:type="dxa"/>
+              <w:left w:w="103" w:type="dxa"/>
             </w:tcMar>
           </w:tcPr>
           <w:p>
@@ -2968,7 +3030,7 @@
             <w:tcBorders/>
             <w:shd w:fill="auto" w:val="clear"/>
             <w:tcMar>
-              <w:left w:w="108" w:type="dxa"/>
+              <w:left w:w="103" w:type="dxa"/>
             </w:tcMar>
           </w:tcPr>
           <w:p>
@@ -2993,7 +3055,7 @@
             <w:tcBorders/>
             <w:shd w:fill="auto" w:val="clear"/>
             <w:tcMar>
-              <w:left w:w="108" w:type="dxa"/>
+              <w:left w:w="103" w:type="dxa"/>
             </w:tcMar>
           </w:tcPr>
           <w:p>
@@ -3027,7 +3089,7 @@
             <w:tcBorders/>
             <w:shd w:fill="auto" w:val="clear"/>
             <w:tcMar>
-              <w:left w:w="108" w:type="dxa"/>
+              <w:left w:w="103" w:type="dxa"/>
             </w:tcMar>
           </w:tcPr>
           <w:p>
@@ -3056,7 +3118,7 @@
             <w:tcBorders/>
             <w:shd w:fill="auto" w:val="clear"/>
             <w:tcMar>
-              <w:left w:w="108" w:type="dxa"/>
+              <w:left w:w="103" w:type="dxa"/>
             </w:tcMar>
           </w:tcPr>
           <w:p>
@@ -3090,7 +3152,7 @@
             <w:tcBorders/>
             <w:shd w:fill="auto" w:val="clear"/>
             <w:tcMar>
-              <w:left w:w="108" w:type="dxa"/>
+              <w:left w:w="103" w:type="dxa"/>
             </w:tcMar>
           </w:tcPr>
           <w:p>
@@ -3119,7 +3181,7 @@
             <w:tcBorders/>
             <w:shd w:fill="auto" w:val="clear"/>
             <w:tcMar>
-              <w:left w:w="108" w:type="dxa"/>
+              <w:left w:w="103" w:type="dxa"/>
             </w:tcMar>
           </w:tcPr>
           <w:p>
@@ -3546,7 +3608,6 @@
     <w:rPrDefault>
       <w:rPr>
         <w:rFonts w:ascii="Cambria" w:hAnsi="Cambria" w:eastAsia="ＭＳ 明朝" w:cs="" w:asciiTheme="minorHAnsi" w:cstheme="minorBidi" w:eastAsiaTheme="minorEastAsia" w:hAnsiTheme="minorHAnsi"/>
-        <w:sz w:val="24"/>
         <w:szCs w:val="24"/>
         <w:lang w:val="pt-BR" w:eastAsia="ja-JP" w:bidi="ar-SA"/>
       </w:rPr>
@@ -3706,7 +3767,7 @@
     </w:pPr>
     <w:rPr>
       <w:rFonts w:ascii="Cambria" w:hAnsi="Cambria" w:eastAsia="ＭＳ 明朝" w:cs="" w:asciiTheme="minorHAnsi" w:cstheme="minorBidi" w:eastAsiaTheme="minorEastAsia" w:hAnsiTheme="minorHAnsi"/>
-      <w:color w:val="auto"/>
+      <w:color w:val="00000A"/>
       <w:kern w:val="0"/>
       <w:sz w:val="24"/>
       <w:szCs w:val="24"/>

</xml_diff>